<commit_message>
Rethinking Level Concepts and bringing back hub design
</commit_message>
<xml_diff>
--- a/Docs/Nova_LDD.docx
+++ b/Docs/Nova_LDD.docx
@@ -299,7 +299,23 @@
         <w:ind w:left="360"/>
       </w:pPr>
       <w:r>
-        <w:t xml:space="preserve">    -- Andarilha is getting a train from Bleucollar Station to City Hall Station (Nova's Downtown). Enters the train a activate trigger to the next station.</w:t>
+        <w:t xml:space="preserve">    -- </w:t>
+      </w:r>
+      <w:proofErr w:type="spellStart"/>
+      <w:r>
+        <w:t>Andarilha</w:t>
+      </w:r>
+      <w:proofErr w:type="spellEnd"/>
+      <w:r>
+        <w:t xml:space="preserve"> is getting a train from </w:t>
+      </w:r>
+      <w:proofErr w:type="spellStart"/>
+      <w:r>
+        <w:t>Bleucollar</w:t>
+      </w:r>
+      <w:proofErr w:type="spellEnd"/>
+      <w:r>
+        <w:t xml:space="preserve"> Station to City Hall Station (Nova's Downtown). Enters the train a activate trigger to the next station.</w:t>
       </w:r>
     </w:p>
     <w:p>
@@ -307,7 +323,15 @@
         <w:ind w:left="360"/>
       </w:pPr>
       <w:r>
-        <w:t xml:space="preserve">    -- There is a propaganda glued on the train's wall, it's communicating to people to land a job at Nova Express (some delivery office, kindof uber).</w:t>
+        <w:t xml:space="preserve">    -- There is a propaganda glued on the train's wall, it's communicating to people to land a job at Nova Express (some delivery office, </w:t>
+      </w:r>
+      <w:proofErr w:type="spellStart"/>
+      <w:r>
+        <w:t>kindof</w:t>
+      </w:r>
+      <w:proofErr w:type="spellEnd"/>
+      <w:r>
+        <w:t xml:space="preserve"> uber).</w:t>
       </w:r>
     </w:p>
     <w:p>
@@ -315,7 +339,15 @@
         <w:ind w:left="360"/>
       </w:pPr>
       <w:r>
-        <w:t xml:space="preserve">    -- On both train stations, we can see/identify their names. (Bleucollar </w:t>
+        <w:t xml:space="preserve">    -- On both train stations, we can see/identify their names. (</w:t>
+      </w:r>
+      <w:proofErr w:type="spellStart"/>
+      <w:r>
+        <w:t>Bleucollar</w:t>
+      </w:r>
+      <w:proofErr w:type="spellEnd"/>
+      <w:r>
+        <w:t xml:space="preserve"> </w:t>
       </w:r>
       <w:proofErr w:type="gramStart"/>
       <w:r>
@@ -339,7 +371,15 @@
         <w:ind w:left="360"/>
       </w:pPr>
       <w:r>
-        <w:t xml:space="preserve">    -- Andarilha walks through the station in direction of City Hall.</w:t>
+        <w:t xml:space="preserve">    -- </w:t>
+      </w:r>
+      <w:proofErr w:type="spellStart"/>
+      <w:r>
+        <w:t>Andarilha</w:t>
+      </w:r>
+      <w:proofErr w:type="spellEnd"/>
+      <w:r>
+        <w:t xml:space="preserve"> walks through the station in direction of City Hall.</w:t>
       </w:r>
     </w:p>
     <w:p>
@@ -415,7 +455,15 @@
         <w:ind w:left="360"/>
       </w:pPr>
       <w:r>
-        <w:t xml:space="preserve">    -- Andarilha can wander around the floor and visit the theatre, coffee shop, bookshelves or go upstairs.</w:t>
+        <w:t xml:space="preserve">    -- </w:t>
+      </w:r>
+      <w:proofErr w:type="spellStart"/>
+      <w:r>
+        <w:t>Andarilha</w:t>
+      </w:r>
+      <w:proofErr w:type="spellEnd"/>
+      <w:r>
+        <w:t xml:space="preserve"> can wander around the floor and visit the theatre, coffee shop, bookshelves or go upstairs.</w:t>
       </w:r>
     </w:p>
     <w:p>
@@ -431,7 +479,15 @@
         <w:ind w:left="360"/>
       </w:pPr>
       <w:r>
-        <w:t xml:space="preserve">    -- Andarilha go upstairs and talks with another city hall employee, who indicates that you should get the elevator to Mayor's Office.</w:t>
+        <w:t xml:space="preserve">    -- </w:t>
+      </w:r>
+      <w:proofErr w:type="spellStart"/>
+      <w:r>
+        <w:t>Andarilha</w:t>
+      </w:r>
+      <w:proofErr w:type="spellEnd"/>
+      <w:r>
+        <w:t xml:space="preserve"> go upstairs and talks with another city hall employee, who indicates that you should get the elevator to Mayor's Office.</w:t>
       </w:r>
     </w:p>
     <w:p>
@@ -439,7 +495,15 @@
         <w:ind w:left="360"/>
       </w:pPr>
       <w:r>
-        <w:t xml:space="preserve">    -- Andarilha gets elevator.</w:t>
+        <w:t xml:space="preserve">    -- </w:t>
+      </w:r>
+      <w:proofErr w:type="spellStart"/>
+      <w:r>
+        <w:t>Andarilha</w:t>
+      </w:r>
+      <w:proofErr w:type="spellEnd"/>
+      <w:r>
+        <w:t xml:space="preserve"> gets elevator.</w:t>
       </w:r>
     </w:p>
     <w:p>
@@ -492,7 +556,15 @@
         <w:ind w:left="360"/>
       </w:pPr>
       <w:r>
-        <w:t xml:space="preserve">    -- Talks with Mayor, getting your first job to deliver a mysterious package to Toscos Office.</w:t>
+        <w:t xml:space="preserve">    -- Talks with Mayor, getting your first job to deliver a mysterious package to </w:t>
+      </w:r>
+      <w:proofErr w:type="spellStart"/>
+      <w:r>
+        <w:t>Toscos</w:t>
+      </w:r>
+      <w:proofErr w:type="spellEnd"/>
+      <w:r>
+        <w:t xml:space="preserve"> Office.</w:t>
       </w:r>
     </w:p>
     <w:p>
@@ -508,7 +580,23 @@
         <w:ind w:left="360"/>
       </w:pPr>
       <w:r>
-        <w:t xml:space="preserve">    -- Andarilha goes to a door in the same (nearest?) floor that gives access to the footbridge that takes her to Toscos Office Building.</w:t>
+        <w:t xml:space="preserve">    -- </w:t>
+      </w:r>
+      <w:proofErr w:type="spellStart"/>
+      <w:r>
+        <w:t>Andarilha</w:t>
+      </w:r>
+      <w:proofErr w:type="spellEnd"/>
+      <w:r>
+        <w:t xml:space="preserve"> goes to a door in the same (nearest?) floor that gives access to the footbridge that takes her to </w:t>
+      </w:r>
+      <w:proofErr w:type="spellStart"/>
+      <w:r>
+        <w:t>Toscos</w:t>
+      </w:r>
+      <w:proofErr w:type="spellEnd"/>
+      <w:r>
+        <w:t xml:space="preserve"> Office Building.</w:t>
       </w:r>
     </w:p>
     <w:p>
@@ -545,7 +633,23 @@
           <w:b/>
           <w:bCs/>
         </w:rPr>
-        <w:t xml:space="preserve">  - Section 4 - Toscos Office</w:t>
+        <w:t xml:space="preserve">  - Section 4 - </w:t>
+      </w:r>
+      <w:proofErr w:type="spellStart"/>
+      <w:r>
+        <w:rPr>
+          <w:b/>
+          <w:bCs/>
+        </w:rPr>
+        <w:t>Toscos</w:t>
+      </w:r>
+      <w:proofErr w:type="spellEnd"/>
+      <w:r>
+        <w:rPr>
+          <w:b/>
+          <w:bCs/>
+        </w:rPr>
+        <w:t xml:space="preserve"> Office</w:t>
       </w:r>
     </w:p>
     <w:p>
@@ -959,26 +1063,21 @@
           <w:rFonts w:ascii="Poppins" w:hAnsi="Poppins" w:cs="Poppins"/>
           <w:lang w:val="en-US"/>
         </w:rPr>
-        <w:t xml:space="preserve">City Hall Interior – Design </w:t>
-      </w:r>
-      <w:r>
+        <w:t>City Hall Interior – Design 2 review</w:t>
+      </w:r>
+    </w:p>
+    <w:p>
+      <w:pPr>
+        <w:ind w:left="720" w:hanging="720"/>
         <w:rPr>
           <w:rFonts w:ascii="Poppins" w:hAnsi="Poppins" w:cs="Poppins"/>
           <w:lang w:val="en-US"/>
         </w:rPr>
-        <w:t>2 review</w:t>
-      </w:r>
-    </w:p>
-    <w:p>
-      <w:pPr>
+      </w:pPr>
+      <w:r>
         <w:rPr>
           <w:rFonts w:ascii="Poppins" w:hAnsi="Poppins" w:cs="Poppins"/>
-          <w:lang w:val="en-US"/>
-        </w:rPr>
-      </w:pPr>
-      <w:r>
-        <w:rPr>
-          <w:rFonts w:ascii="Poppins" w:hAnsi="Poppins" w:cs="Poppins"/>
+          <w:noProof/>
           <w:lang w:val="en-US"/>
         </w:rPr>
         <w:drawing>
@@ -1030,33 +1129,20 @@
           <w:rFonts w:ascii="Poppins" w:hAnsi="Poppins" w:cs="Poppins"/>
           <w:lang w:val="en-US"/>
         </w:rPr>
-        <w:t>Mayor</w:t>
-      </w:r>
-      <w:r>
+        <w:t>Mayor – Design – To Be Implemented</w:t>
+      </w:r>
+    </w:p>
+    <w:p>
+      <w:pPr>
         <w:rPr>
           <w:rFonts w:ascii="Poppins" w:hAnsi="Poppins" w:cs="Poppins"/>
           <w:lang w:val="en-US"/>
         </w:rPr>
-        <w:t xml:space="preserve"> – Design </w:t>
-      </w:r>
+      </w:pPr>
       <w:r>
         <w:rPr>
           <w:rFonts w:ascii="Poppins" w:hAnsi="Poppins" w:cs="Poppins"/>
-          <w:lang w:val="en-US"/>
-        </w:rPr>
-        <w:t>– To Be Implemented</w:t>
-      </w:r>
-    </w:p>
-    <w:p>
-      <w:pPr>
-        <w:rPr>
-          <w:rFonts w:ascii="Poppins" w:hAnsi="Poppins" w:cs="Poppins"/>
-          <w:lang w:val="en-US"/>
-        </w:rPr>
-      </w:pPr>
-      <w:r>
-        <w:rPr>
-          <w:rFonts w:ascii="Poppins" w:hAnsi="Poppins" w:cs="Poppins"/>
+          <w:noProof/>
           <w:lang w:val="en-US"/>
         </w:rPr>
         <w:drawing>

</xml_diff>